<commit_message>
Validación de fecha fin en asignación de director
</commit_message>
<xml_diff>
--- a/attachments/Asignacion_Director.docx
+++ b/attachments/Asignacion_Director.docx
@@ -756,6 +756,64 @@
           <w:lang w:val="es-EC"/>
         </w:rPr>
       </w:pPr>
+      <w:r>
+        <w:rPr>
+          <w:sz w:val="24"/>
+          <w:szCs w:val="24"/>
+          <w:lang w:val="es-EC"/>
+        </w:rPr>
+        <w:t xml:space="preserve">Fecha de culminación: </w:t>
+      </w:r>
+      <w:r>
+        <w:rPr>
+          <w:b/>
+          <w:bCs/>
+          <w:sz w:val="24"/>
+          <w:szCs w:val="24"/>
+          <w:lang w:val="es-EC"/>
+        </w:rPr>
+        <w:fldChar w:fldCharType="begin"/>
+      </w:r>
+      <w:r>
+        <w:rPr>
+          <w:b/>
+          <w:bCs/>
+          <w:sz w:val="24"/>
+          <w:szCs w:val="24"/>
+          <w:lang w:val="es-EC"/>
+        </w:rPr>
+        <w:instrText xml:space="preserve"> FILLIN  ${fechas}  \* MERGEFORMAT </w:instrText>
+      </w:r>
+      <w:r>
+        <w:rPr>
+          <w:b/>
+          <w:bCs/>
+          <w:sz w:val="24"/>
+          <w:szCs w:val="24"/>
+          <w:lang w:val="es-EC"/>
+        </w:rPr>
+        <w:fldChar w:fldCharType="separate"/>
+      </w:r>
+      <w:r>
+        <w:rPr>
+          <w:b/>
+          <w:bCs/>
+          <w:sz w:val="24"/>
+          <w:szCs w:val="24"/>
+          <w:lang w:val="es-EC"/>
+        </w:rPr>
+        <w:t>${fechas}</w:t>
+      </w:r>
+      <w:r>
+        <w:rPr>
+          <w:b/>
+          <w:bCs/>
+          <w:sz w:val="24"/>
+          <w:szCs w:val="24"/>
+          <w:lang w:val="es-EC"/>
+        </w:rPr>
+        <w:fldChar w:fldCharType="end"/>
+      </w:r>
     </w:p>
     <w:p>
       <w:pPr>
@@ -764,86 +822,11 @@
         <w:spacing w:line="240" w:lineRule="auto"/>
         <w:jc w:val="both"/>
         <w:rPr>
-          <w:b/>
-          <w:bCs/>
-          <w:sz w:val="24"/>
-          <w:szCs w:val="24"/>
-          <w:lang w:val="es-EC"/>
-        </w:rPr>
-      </w:pPr>
-      <w:r>
-        <w:rPr>
-          <w:sz w:val="24"/>
-          <w:szCs w:val="24"/>
-          <w:lang w:val="es-EC"/>
-        </w:rPr>
-        <w:t xml:space="preserve">Fecha de culminación: </w:t>
-      </w:r>
-      <w:r>
-        <w:rPr>
-          <w:b/>
-          <w:bCs/>
-          <w:sz w:val="24"/>
-          <w:szCs w:val="24"/>
-        </w:rPr>
-        <w:fldChar w:fldCharType="begin"/>
-      </w:r>
-      <w:r>
-        <w:rPr>
-          <w:b/>
-          <w:bCs/>
-          <w:sz w:val="24"/>
-          <w:szCs w:val="24"/>
-        </w:rPr>
-        <w:instrText xml:space="preserve"> FILLIN  ${fechaFin}  \* MERGEFORMAT </w:instrText>
-      </w:r>
-      <w:r>
-        <w:rPr>
-          <w:b/>
-          <w:bCs/>
-          <w:sz w:val="24"/>
-          <w:szCs w:val="24"/>
-        </w:rPr>
-        <w:fldChar w:fldCharType="separate"/>
-      </w:r>
-      <w:r>
-        <w:rPr>
-          <w:b/>
-          <w:bCs/>
-          <w:sz w:val="24"/>
-          <w:szCs w:val="24"/>
-        </w:rPr>
-        <w:t>${</w:t>
-      </w:r>
-      <w:proofErr w:type="spellStart"/>
-      <w:r>
-        <w:rPr>
-          <w:b/>
-          <w:bCs/>
-          <w:sz w:val="24"/>
-          <w:szCs w:val="24"/>
-        </w:rPr>
-        <w:t>fechaFin</w:t>
-      </w:r>
-      <w:proofErr w:type="spellEnd"/>
-      <w:r>
-        <w:rPr>
-          <w:b/>
-          <w:bCs/>
-          <w:sz w:val="24"/>
-          <w:szCs w:val="24"/>
-        </w:rPr>
-        <w:t>}</w:t>
-      </w:r>
-      <w:r>
-        <w:rPr>
-          <w:b/>
-          <w:bCs/>
-          <w:sz w:val="24"/>
-          <w:szCs w:val="24"/>
-        </w:rPr>
-        <w:fldChar w:fldCharType="end"/>
-      </w:r>
+          <w:sz w:val="24"/>
+          <w:szCs w:val="24"/>
+          <w:lang w:val="es-EC"/>
+        </w:rPr>
+      </w:pPr>
     </w:p>
     <w:p>
       <w:pPr>
@@ -857,19 +840,6 @@
           <w:lang w:val="es-EC"/>
         </w:rPr>
       </w:pPr>
-    </w:p>
-    <w:p>
-      <w:pPr>
-        <w:pStyle w:val="Standard"/>
-        <w:widowControl w:val="0"/>
-        <w:spacing w:line="240" w:lineRule="auto"/>
-        <w:jc w:val="both"/>
-        <w:rPr>
-          <w:sz w:val="24"/>
-          <w:szCs w:val="24"/>
-          <w:lang w:val="es-EC"/>
-        </w:rPr>
-      </w:pPr>
       <w:r>
         <w:rPr>
           <w:sz w:val="24"/>
@@ -878,19 +848,6 @@
         </w:rPr>
         <w:t>Por la atención que se digne dar al presente me suscribo de usted.</w:t>
       </w:r>
-    </w:p>
-    <w:p>
-      <w:pPr>
-        <w:pStyle w:val="Standard"/>
-        <w:widowControl w:val="0"/>
-        <w:spacing w:line="240" w:lineRule="auto"/>
-        <w:jc w:val="both"/>
-        <w:rPr>
-          <w:sz w:val="24"/>
-          <w:szCs w:val="24"/>
-          <w:lang w:val="es-EC"/>
-        </w:rPr>
-      </w:pPr>
     </w:p>
     <w:p>
       <w:pPr>

</xml_diff>

<commit_message>
Update forms y lógica de negocio
Cambios en las dos fases forms y lógica de negocio
</commit_message>
<xml_diff>
--- a/attachments/Asignacion_Director.docx
+++ b/attachments/Asignacion_Director.docx
@@ -618,6 +618,16 @@
           <w:lang w:val="es-EC"/>
         </w:rPr>
         <w:fldChar w:fldCharType="end"/>
+      </w:r>
+      <w:r>
+        <w:rPr>
+          <w:b/>
+          <w:bCs/>
+          <w:sz w:val="24"/>
+          <w:szCs w:val="24"/>
+          <w:lang w:val="es-EC"/>
+        </w:rPr>
+        <w:t>,</w:t>
       </w:r>
       <w:r>
         <w:rPr>

</xml_diff>